<commit_message>
(C)    engineering document type updates
</commit_message>
<xml_diff>
--- a/Doc Template/Suppl/Engineering Document Types.docx
+++ b/Doc Template/Suppl/Engineering Document Types.docx
@@ -194,16 +194,7 @@
         <w:ind w:left="360"/>
       </w:pPr>
       <w:r>
-        <w:t>Problem Statement</w:t>
-      </w:r>
-      <w:r>
-        <w:t xml:space="preserve"> </w:t>
-      </w:r>
-      <w:r>
-        <w:t>(</w:t>
-      </w:r>
-      <w:r>
-        <w:t>‘</w:t>
+        <w:t>Problem Statement (‘</w:t>
       </w:r>
       <w:r>
         <w:rPr>
@@ -213,10 +204,7 @@
         <w:t>PRS</w:t>
       </w:r>
       <w:r>
-        <w:t>’</w:t>
-      </w:r>
-      <w:r>
-        <w:t>)</w:t>
+        <w:t>’)</w:t>
       </w:r>
     </w:p>
     <w:p>
@@ -229,16 +217,7 @@
         <w:ind w:left="360"/>
       </w:pPr>
       <w:r>
-        <w:t>Product Description Summary</w:t>
-      </w:r>
-      <w:r>
-        <w:t xml:space="preserve"> </w:t>
-      </w:r>
-      <w:r>
-        <w:t>(</w:t>
-      </w:r>
-      <w:r>
-        <w:t>‘</w:t>
+        <w:t>Product Description Summary (‘</w:t>
       </w:r>
       <w:r>
         <w:rPr>
@@ -248,10 +227,7 @@
         <w:t>SUMM</w:t>
       </w:r>
       <w:r>
-        <w:t>’</w:t>
-      </w:r>
-      <w:r>
-        <w:t>)</w:t>
+        <w:t>’)</w:t>
       </w:r>
     </w:p>
     <w:p>
@@ -341,16 +317,7 @@
         </w:numPr>
       </w:pPr>
       <w:r>
-        <w:t>Prototype Definition &amp; Requirements</w:t>
-      </w:r>
-      <w:r>
-        <w:t xml:space="preserve"> </w:t>
-      </w:r>
-      <w:r>
-        <w:t>(</w:t>
-      </w:r>
-      <w:r>
-        <w:t>‘</w:t>
+        <w:t>Prototype Definition &amp; Requirements (‘</w:t>
       </w:r>
       <w:r>
         <w:rPr>
@@ -360,10 +327,7 @@
         <w:t>PDRD</w:t>
       </w:r>
       <w:r>
-        <w:t>’</w:t>
-      </w:r>
-      <w:r>
-        <w:t>)</w:t>
+        <w:t>’)</w:t>
       </w:r>
     </w:p>
     <w:p>
@@ -375,16 +339,7 @@
         </w:numPr>
       </w:pPr>
       <w:r>
-        <w:t>The Design Document</w:t>
-      </w:r>
-      <w:r>
-        <w:t xml:space="preserve"> </w:t>
-      </w:r>
-      <w:r>
-        <w:t>(</w:t>
-      </w:r>
-      <w:r>
-        <w:t>‘</w:t>
+        <w:t>The Design Document (‘</w:t>
       </w:r>
       <w:r>
         <w:rPr>
@@ -394,10 +349,7 @@
         <w:t>TDD</w:t>
       </w:r>
       <w:r>
-        <w:t>’</w:t>
-      </w:r>
-      <w:r>
-        <w:t>)</w:t>
+        <w:t>’)</w:t>
       </w:r>
     </w:p>
     <w:p>
@@ -431,16 +383,7 @@
         </w:numPr>
       </w:pPr>
       <w:r>
-        <w:t>Product Requirements</w:t>
-      </w:r>
-      <w:r>
-        <w:t xml:space="preserve"> </w:t>
-      </w:r>
-      <w:r>
-        <w:t>(</w:t>
-      </w:r>
-      <w:r>
-        <w:t>‘</w:t>
+        <w:t>Product Requirements (‘</w:t>
       </w:r>
       <w:r>
         <w:rPr>
@@ -450,10 +393,7 @@
         <w:t>PRD</w:t>
       </w:r>
       <w:r>
-        <w:t>’</w:t>
-      </w:r>
-      <w:r>
-        <w:t>)</w:t>
+        <w:t>’)</w:t>
       </w:r>
     </w:p>
     <w:p>
@@ -465,16 +405,7 @@
         </w:numPr>
       </w:pPr>
       <w:r>
-        <w:t>Internal Description Document</w:t>
-      </w:r>
-      <w:r>
-        <w:t xml:space="preserve"> </w:t>
-      </w:r>
-      <w:r>
-        <w:t>(</w:t>
-      </w:r>
-      <w:r>
-        <w:t>‘</w:t>
+        <w:t>Internal Description Document (‘</w:t>
       </w:r>
       <w:r>
         <w:rPr>
@@ -484,10 +415,7 @@
         <w:t>IDD</w:t>
       </w:r>
       <w:r>
-        <w:t>’</w:t>
-      </w:r>
-      <w:r>
-        <w:t>)</w:t>
+        <w:t>’)</w:t>
       </w:r>
     </w:p>
     <w:p>
@@ -521,16 +449,7 @@
         </w:numPr>
       </w:pPr>
       <w:r>
-        <w:t>Product Description</w:t>
-      </w:r>
-      <w:r>
-        <w:t xml:space="preserve"> </w:t>
-      </w:r>
-      <w:r>
-        <w:t>(</w:t>
-      </w:r>
-      <w:r>
-        <w:t>‘</w:t>
+        <w:t>Product Description (‘</w:t>
       </w:r>
       <w:r>
         <w:rPr>
@@ -540,10 +459,7 @@
         <w:t>PDD</w:t>
       </w:r>
       <w:r>
-        <w:t>’</w:t>
-      </w:r>
-      <w:r>
-        <w:t>)</w:t>
+        <w:t>’)</w:t>
       </w:r>
     </w:p>
     <w:p>
@@ -562,16 +478,7 @@
         </w:sectPr>
       </w:pPr>
       <w:r>
-        <w:t>User's Manual</w:t>
-      </w:r>
-      <w:r>
-        <w:t xml:space="preserve"> </w:t>
-      </w:r>
-      <w:r>
-        <w:t>(</w:t>
-      </w:r>
-      <w:r>
-        <w:t>‘</w:t>
+        <w:t>User's Manual (‘</w:t>
       </w:r>
       <w:r>
         <w:rPr>
@@ -581,107 +488,124 @@
         <w:t>Man</w:t>
       </w:r>
       <w:r>
-        <w:t>’</w:t>
-      </w:r>
-      <w:r>
-        <w:t>)</w:t>
-      </w:r>
+        <w:t>’)</w:t>
+      </w:r>
+    </w:p>
+    <w:p>
+      <w:pPr>
+        <w:jc w:val="both"/>
+      </w:pPr>
     </w:p>
     <w:p>
       <w:pPr>
         <w:pStyle w:val="Heading2"/>
         <w:jc w:val="both"/>
       </w:pPr>
+      <w:r>
+        <w:t>Problem Statement</w:t>
+      </w:r>
+      <w:r>
+        <w:t xml:space="preserve"> </w:t>
+      </w:r>
+      <w:r>
+        <w:rPr>
+          <w:b/>
+        </w:rPr>
+        <w:t>(</w:t>
+      </w:r>
+      <w:r>
+        <w:rPr>
+          <w:b/>
+        </w:rPr>
+        <w:t>PRS</w:t>
+      </w:r>
+      <w:r>
+        <w:rPr>
+          <w:b/>
+        </w:rPr>
+        <w:t>)</w:t>
+      </w:r>
+    </w:p>
+    <w:p>
+      <w:pPr>
+        <w:spacing w:after="240"/>
+      </w:pPr>
+      <w:r>
+        <w:t>Identification of the origins of product needs establishing this opportunity. This provides a clear description of the opportunity, identifying customer, need, competition and value generated. This content is presented clearly and concisely, avoiding design elements unless required. Starting vague, with intent and flow forming to generate a path to solution.</w:t>
+      </w:r>
     </w:p>
     <w:p>
       <w:pPr>
         <w:pStyle w:val="Heading2"/>
         <w:jc w:val="both"/>
-      </w:pPr>
-      <w:r>
-        <w:t>Pro</w:t>
-      </w:r>
-      <w:r>
-        <w:t xml:space="preserve">totype </w:t>
-      </w:r>
-      <w:r>
-        <w:t xml:space="preserve">Definition &amp; Requirements Document </w:t>
-      </w:r>
-      <w:r>
-        <w:rPr>
-          <w:b/>
-        </w:rPr>
-        <w:t>(PDRD)</w:t>
-      </w:r>
-    </w:p>
-    <w:p>
-      <w:pPr>
-        <w:jc w:val="both"/>
-      </w:pPr>
-      <w:r>
-        <w:t xml:space="preserve">This is the document which describes an idea, in </w:t>
-      </w:r>
-      <w:r>
-        <w:t xml:space="preserve">the </w:t>
-      </w:r>
-      <w:r>
-        <w:t xml:space="preserve">tangible and quantitative form of what you are going to build. This is initiated before a final or firm picture of the product has been </w:t>
-      </w:r>
-      <w:r>
-        <w:t>generated</w:t>
-      </w:r>
-      <w:r>
-        <w:t>, you simply know the flavor and the desired outcome at this point, and use the PDRD to help get you there.</w:t>
-      </w:r>
-    </w:p>
-    <w:p>
-      <w:pPr>
-        <w:jc w:val="both"/>
-      </w:pPr>
-      <w:r>
-        <w:t>This document covers the concept, the prototype identification and sometimes the market, need and customer.</w:t>
-      </w:r>
-      <w:r>
-        <w:t xml:space="preserve"> Miscellaneous topics may be included if identified as contributing value, E.G. testing or requirements.</w:t>
-      </w:r>
-      <w:r>
-        <w:t xml:space="preserve"> This document can be led by a Problem Statement Document (PRS), then a Design Prompt Document (DPR) if needed.</w:t>
+        <w:rPr>
+          <w:b/>
+        </w:rPr>
+      </w:pPr>
+      <w:r>
+        <w:t>Product Description Summary</w:t>
+      </w:r>
+      <w:r>
+        <w:t xml:space="preserve"> </w:t>
+      </w:r>
+      <w:r>
+        <w:rPr>
+          <w:b/>
+        </w:rPr>
+        <w:t>(</w:t>
+      </w:r>
+      <w:r>
+        <w:rPr>
+          <w:b/>
+        </w:rPr>
+        <w:t>SUMM</w:t>
+      </w:r>
+      <w:r>
+        <w:rPr>
+          <w:b/>
+        </w:rPr>
+        <w:t>)</w:t>
+      </w:r>
+    </w:p>
+    <w:p>
+      <w:r>
+        <w:t>Description of the product in short form, for clarity of design presentation and form for internal team communication and alignment.</w:t>
       </w:r>
     </w:p>
     <w:p>
       <w:pPr>
         <w:pStyle w:val="Heading2"/>
         <w:jc w:val="both"/>
-        <w:rPr>
-          <w:b/>
-        </w:rPr>
       </w:pPr>
       <w:r>
         <w:lastRenderedPageBreak/>
-        <w:t xml:space="preserve">Product Requirements Document </w:t>
-      </w:r>
-      <w:r>
-        <w:rPr>
-          <w:b/>
-        </w:rPr>
-        <w:t>(PRD)</w:t>
-      </w:r>
-    </w:p>
-    <w:p>
-      <w:pPr>
-        <w:jc w:val="both"/>
-      </w:pPr>
-      <w:r>
-        <w:t>A document which defines what the product must do, in quantitative requirement. The PRD avoids description of how this is done, leaving that to the PDD</w:t>
-      </w:r>
-      <w:r>
-        <w:t xml:space="preserve"> and User Manual</w:t>
-      </w:r>
-      <w:r>
-        <w:t>.</w:t>
-      </w:r>
-      <w:r>
-        <w:t xml:space="preserve"> The PRD may be written from the perspective of the end-user, to eliminate team bias and maximize alignment with the design and the requested target.</w:t>
+        <w:t>Design Prompt</w:t>
+      </w:r>
+      <w:r>
+        <w:t xml:space="preserve"> </w:t>
+      </w:r>
+      <w:r>
+        <w:rPr>
+          <w:b/>
+        </w:rPr>
+        <w:t>(</w:t>
+      </w:r>
+      <w:r>
+        <w:rPr>
+          <w:b/>
+        </w:rPr>
+        <w:t>DPR</w:t>
+      </w:r>
+      <w:r>
+        <w:rPr>
+          <w:b/>
+        </w:rPr>
+        <w:t>)</w:t>
+      </w:r>
+    </w:p>
+    <w:p>
+      <w:r>
+        <w:t>This is the origins of generated product result, where the team takes the origin and need and crafts the result. This prepares for PDRD and prototype generation but does not begin this stage yet.</w:t>
       </w:r>
     </w:p>
     <w:p>
@@ -689,11 +613,133 @@
         <w:pStyle w:val="Heading2"/>
         <w:jc w:val="both"/>
       </w:pPr>
+      <w:r>
+        <w:t xml:space="preserve">Prototype Definition &amp; Requirements Document </w:t>
+      </w:r>
+      <w:r>
+        <w:rPr>
+          <w:b/>
+        </w:rPr>
+        <w:t>(PDRD)</w:t>
+      </w:r>
+    </w:p>
+    <w:p>
+      <w:pPr>
+        <w:jc w:val="both"/>
+      </w:pPr>
+      <w:r>
+        <w:t>This is the document which describes an idea, in the tangible and quantitative form of what you are going to build. This is initiated before a final or firm picture of the product has been generated, you simply know the flavor and the desired outcome at this point, and use the PDRD to help get you there.</w:t>
+      </w:r>
+    </w:p>
+    <w:p>
+      <w:pPr>
+        <w:jc w:val="both"/>
+      </w:pPr>
+      <w:r>
+        <w:t>This document covers the concept, the prototype identification and sometimes the market, need and customer. Miscellaneous topics may be included if identified as contributing value, E.G. testing or requirements. This document can be led by a Problem Statement Document (PRS), then a Design Prompt Document (DPR) if needed.</w:t>
+      </w:r>
     </w:p>
     <w:p>
       <w:pPr>
         <w:pStyle w:val="Heading2"/>
         <w:jc w:val="both"/>
+        <w:rPr>
+          <w:b/>
+        </w:rPr>
+      </w:pPr>
+      <w:r>
+        <w:t>Design Document</w:t>
+      </w:r>
+      <w:r>
+        <w:t xml:space="preserve"> </w:t>
+      </w:r>
+      <w:r>
+        <w:rPr>
+          <w:b/>
+        </w:rPr>
+        <w:t>(</w:t>
+      </w:r>
+      <w:r>
+        <w:rPr>
+          <w:b/>
+        </w:rPr>
+        <w:t>TDD</w:t>
+      </w:r>
+      <w:r>
+        <w:rPr>
+          <w:b/>
+        </w:rPr>
+        <w:t>)</w:t>
+      </w:r>
+      <w:r>
+        <w:rPr>
+          <w:vertAlign w:val="superscript"/>
+        </w:rPr>
+        <w:t>1</w:t>
+      </w:r>
+    </w:p>
+    <w:p>
+      <w:pPr>
+        <w:jc w:val="both"/>
+      </w:pPr>
+      <w:r>
+        <w:t>Th</w:t>
+      </w:r>
+      <w:r>
+        <w:t xml:space="preserve">is document </w:t>
+      </w:r>
+      <w:r>
+        <w:t xml:space="preserve">is to communicate the technical details of the work to be done to the team. </w:t>
+      </w:r>
+      <w:r>
+        <w:t>It</w:t>
+      </w:r>
+      <w:r>
+        <w:t xml:space="preserve"> </w:t>
+      </w:r>
+      <w:r>
+        <w:t>also focuses and requires formal design establishment, preparing for production.</w:t>
+      </w:r>
+      <w:r>
+        <w:t xml:space="preserve"> </w:t>
+      </w:r>
+      <w:r>
+        <w:t>Th</w:t>
+      </w:r>
+      <w:r>
+        <w:t>is</w:t>
+      </w:r>
+      <w:r>
+        <w:t xml:space="preserve"> requires organization and consideration for all aspects of the design, delivering full coverage of the specification. This document covers product requirements, technical specification &amp; requirements, testing method &amp; path to production.</w:t>
+      </w:r>
+    </w:p>
+    <w:p>
+      <w:pPr>
+        <w:pStyle w:val="Heading2"/>
+        <w:jc w:val="both"/>
+        <w:rPr>
+          <w:b/>
+        </w:rPr>
+      </w:pPr>
+      <w:r>
+        <w:t xml:space="preserve">Product Requirements Document </w:t>
+      </w:r>
+      <w:r>
+        <w:rPr>
+          <w:b/>
+        </w:rPr>
+        <w:t>(PRD)</w:t>
+      </w:r>
+    </w:p>
+    <w:p>
+      <w:r>
+        <w:t>A document which defines what the product must do, in quantitative requirement. The PRD avoids description of how this is done, leaving that to the PDD and User Manual. The PRD may be written from the perspective of the end-user, to eliminate team bias and maximize alignment with the design and the requested target.</w:t>
+      </w:r>
+    </w:p>
+    <w:p>
+      <w:pPr>
+        <w:pStyle w:val="Heading2"/>
+        <w:jc w:val="both"/>
       </w:pPr>
       <w:r>
         <w:t xml:space="preserve">Internal Description Document </w:t>
@@ -714,129 +760,175 @@
       </w:r>
     </w:p>
     <w:p>
+      <w:pPr>
+        <w:pStyle w:val="Heading2"/>
+        <w:jc w:val="both"/>
+      </w:pPr>
+      <w:r>
+        <w:t xml:space="preserve">Product Description Document </w:t>
+      </w:r>
+      <w:r>
+        <w:rPr>
+          <w:b/>
+        </w:rPr>
+        <w:t>(PDD)</w:t>
+      </w:r>
+    </w:p>
+    <w:p>
+      <w:pPr>
+        <w:jc w:val="both"/>
+      </w:pPr>
+      <w:r>
+        <w:t>A document which describes what was actually built, typically in short form with a target</w:t>
+      </w:r>
+      <w:r>
+        <w:t xml:space="preserve"> of a single page. Bulleted lists</w:t>
+      </w:r>
+      <w:r>
+        <w:t xml:space="preserve">, </w:t>
+      </w:r>
+      <w:r>
+        <w:t xml:space="preserve">graphics </w:t>
+      </w:r>
+      <w:r>
+        <w:t xml:space="preserve">and block diagrams </w:t>
+      </w:r>
+      <w:r>
+        <w:t>are emphasized, with a maximized em</w:t>
+      </w:r>
+      <w:r>
+        <w:t>phasis on product communication with the intended audience of the</w:t>
+      </w:r>
+      <w:r>
+        <w:t xml:space="preserve"> user.</w:t>
+      </w:r>
+    </w:p>
+    <w:p>
+      <w:pPr>
+        <w:pStyle w:val="Heading2"/>
+        <w:jc w:val="both"/>
+        <w:rPr>
+          <w:b/>
+        </w:rPr>
+      </w:pPr>
+      <w:r>
+        <w:t xml:space="preserve">User’s Manual </w:t>
+      </w:r>
+      <w:r>
+        <w:rPr>
+          <w:b/>
+        </w:rPr>
+        <w:t>(Man)</w:t>
+      </w:r>
+    </w:p>
+    <w:p>
+      <w:pPr>
+        <w:jc w:val="both"/>
+      </w:pPr>
+      <w:r>
+        <w:t xml:space="preserve">The culmination document for the product, intended specifically for the end user to provide assistance in use and troubleshooting or planning. </w:t>
+      </w:r>
+      <w:r>
+        <w:t xml:space="preserve"> This traditionally covers nearly all topi</w:t>
+      </w:r>
+      <w:r>
+        <w:t>cs generated in the PRD and PDD and</w:t>
+      </w:r>
+      <w:r>
+        <w:t xml:space="preserve"> additionally</w:t>
+      </w:r>
+      <w:r>
+        <w:t xml:space="preserve"> includ</w:t>
+      </w:r>
+      <w:r>
+        <w:t>es</w:t>
+      </w:r>
+      <w:r>
+        <w:t xml:space="preserve"> a FAQ</w:t>
+      </w:r>
+      <w:r>
+        <w:t>,</w:t>
+      </w:r>
+      <w:r>
+        <w:t xml:space="preserve"> Glossary</w:t>
+      </w:r>
+      <w:r>
+        <w:t xml:space="preserve"> and select Guide</w:t>
+      </w:r>
+      <w:r>
+        <w:t>s (e.g. installation or repair).</w:t>
+      </w:r>
+    </w:p>
+    <w:p>
+      <w:pPr>
+        <w:jc w:val="both"/>
+      </w:pPr>
+    </w:p>
+    <w:p>
+      <w:pPr>
+        <w:jc w:val="both"/>
+      </w:pPr>
+    </w:p>
+    <w:p>
+      <w:pPr>
+        <w:jc w:val="both"/>
+      </w:pPr>
+    </w:p>
+    <w:p>
+      <w:pPr>
+        <w:jc w:val="both"/>
+      </w:pPr>
+    </w:p>
+    <w:p>
+      <w:pPr>
+        <w:jc w:val="both"/>
+      </w:pPr>
       <w:bookmarkStart w:id="0" w:name="_GoBack"/>
       <w:bookmarkEnd w:id="0"/>
     </w:p>
     <w:p>
       <w:pPr>
-        <w:pStyle w:val="Heading2"/>
+        <w:spacing w:after="0" w:line="240" w:lineRule="auto"/>
         <w:jc w:val="both"/>
-      </w:pPr>
-      <w:r>
-        <w:t xml:space="preserve">Product Description Document </w:t>
-      </w:r>
-      <w:r>
-        <w:rPr>
-          <w:b/>
-        </w:rPr>
-        <w:t>(PDD)</w:t>
-      </w:r>
-    </w:p>
-    <w:p>
-      <w:pPr>
+        <w:rPr>
+          <w:b/>
+          <w:bCs/>
+        </w:rPr>
+      </w:pPr>
+      <w:r>
+        <w:rPr>
+          <w:b/>
+          <w:bCs/>
+        </w:rPr>
+        <w:t>Reference</w:t>
+      </w:r>
+      <w:r>
+        <w:rPr>
+          <w:b/>
+          <w:bCs/>
+        </w:rPr>
+        <w:t>s:</w:t>
+      </w:r>
+    </w:p>
+    <w:p>
+      <w:pPr>
+        <w:pStyle w:val="ListParagraph"/>
+        <w:numPr>
+          <w:ilvl w:val="0"/>
+          <w:numId w:val="5"/>
+        </w:numPr>
         <w:jc w:val="both"/>
       </w:pPr>
-      <w:r>
-        <w:t>A document which describes what was actually built, typically in short form with a target</w:t>
-      </w:r>
-      <w:r>
-        <w:t xml:space="preserve"> of a single page. Bulleted lists</w:t>
-      </w:r>
-      <w:r>
-        <w:t xml:space="preserve">, </w:t>
-      </w:r>
-      <w:r>
-        <w:t xml:space="preserve">graphics </w:t>
-      </w:r>
-      <w:r>
-        <w:t xml:space="preserve">and block diagrams </w:t>
-      </w:r>
-      <w:r>
-        <w:t>are emphasized, with a maximized em</w:t>
-      </w:r>
-      <w:r>
-        <w:t>phasis on product communication with the intended audience of the</w:t>
-      </w:r>
-      <w:r>
-        <w:t xml:space="preserve"> user.</w:t>
-      </w:r>
-    </w:p>
-    <w:p>
-      <w:pPr>
-        <w:pStyle w:val="Heading2"/>
-        <w:jc w:val="both"/>
-        <w:rPr>
-          <w:b/>
-        </w:rPr>
-      </w:pPr>
-      <w:r>
-        <w:t xml:space="preserve">User’s Manual </w:t>
-      </w:r>
-      <w:r>
-        <w:rPr>
-          <w:b/>
-        </w:rPr>
-        <w:t>(Man)</w:t>
-      </w:r>
-    </w:p>
-    <w:p>
-      <w:pPr>
-        <w:jc w:val="both"/>
-      </w:pPr>
-      <w:r>
-        <w:t xml:space="preserve">The culmination document for the product, intended specifically for the end user to provide assistance in use and troubleshooting or planning. </w:t>
-      </w:r>
-      <w:r>
-        <w:t xml:space="preserve"> This traditionally covers nearly all topi</w:t>
-      </w:r>
-      <w:r>
-        <w:t>cs generated in the PRD and PDD and</w:t>
-      </w:r>
-      <w:r>
-        <w:t xml:space="preserve"> additionally</w:t>
-      </w:r>
-      <w:r>
-        <w:t xml:space="preserve"> includ</w:t>
-      </w:r>
-      <w:r>
-        <w:t>es</w:t>
-      </w:r>
-      <w:r>
-        <w:t xml:space="preserve"> a FAQ</w:t>
-      </w:r>
-      <w:r>
-        <w:t>,</w:t>
-      </w:r>
-      <w:r>
-        <w:t xml:space="preserve"> Glossary</w:t>
-      </w:r>
-      <w:r>
-        <w:t xml:space="preserve"> and select Guide</w:t>
-      </w:r>
-      <w:r>
-        <w:t>s (e.g. installation or repair).</w:t>
-      </w:r>
-    </w:p>
-    <w:p/>
-    <w:p/>
-    <w:p/>
-    <w:p/>
-    <w:p/>
-    <w:p/>
-    <w:p/>
-    <w:p/>
-    <w:p/>
-    <w:p/>
-    <w:p/>
-    <w:p/>
-    <w:p/>
-    <w:p/>
-    <w:p/>
-    <w:p/>
-    <w:p>
-      <w:pPr>
-        <w:jc w:val="center"/>
-      </w:pPr>
+      <w:hyperlink r:id="rId9" w:history="1">
+        <w:r>
+          <w:rPr>
+            <w:rStyle w:val="Hyperlink"/>
+            <w:color w:val="auto"/>
+            <w:u w:val="none"/>
+          </w:rPr>
+          <w:t>Writing Technical Design Docs - Machine Words - Medium</w:t>
+        </w:r>
+      </w:hyperlink>
     </w:p>
     <w:sectPr>
       <w:type w:val="continuous"/>
@@ -932,7 +1024,7 @@
       <w:rPr>
         <w:noProof/>
       </w:rPr>
-      <w:t>9/27/19</w:t>
+      <w:t>10/11/19</w:t>
     </w:r>
     <w:r>
       <w:fldChar w:fldCharType="end"/>
@@ -1198,6 +1290,92 @@
     </w:lvl>
   </w:abstractNum>
   <w:abstractNum w:abstractNumId="2" w15:restartNumberingAfterBreak="0">
+    <w:nsid w:val="4D5621AE"/>
+    <w:multiLevelType w:val="hybridMultilevel"/>
+    <w:tmpl w:val="97C28318"/>
+    <w:lvl w:ilvl="0" w:tplc="0409000F">
+      <w:start w:val="1"/>
+      <w:numFmt w:val="decimal"/>
+      <w:lvlText w:val="%1."/>
+      <w:lvlJc w:val="left"/>
+      <w:pPr>
+        <w:ind w:left="720" w:hanging="360"/>
+      </w:pPr>
+    </w:lvl>
+    <w:lvl w:ilvl="1" w:tplc="04090019" w:tentative="1">
+      <w:start w:val="1"/>
+      <w:numFmt w:val="lowerLetter"/>
+      <w:lvlText w:val="%2."/>
+      <w:lvlJc w:val="left"/>
+      <w:pPr>
+        <w:ind w:left="1440" w:hanging="360"/>
+      </w:pPr>
+    </w:lvl>
+    <w:lvl w:ilvl="2" w:tplc="0409001B" w:tentative="1">
+      <w:start w:val="1"/>
+      <w:numFmt w:val="lowerRoman"/>
+      <w:lvlText w:val="%3."/>
+      <w:lvlJc w:val="right"/>
+      <w:pPr>
+        <w:ind w:left="2160" w:hanging="180"/>
+      </w:pPr>
+    </w:lvl>
+    <w:lvl w:ilvl="3" w:tplc="0409000F" w:tentative="1">
+      <w:start w:val="1"/>
+      <w:numFmt w:val="decimal"/>
+      <w:lvlText w:val="%4."/>
+      <w:lvlJc w:val="left"/>
+      <w:pPr>
+        <w:ind w:left="2880" w:hanging="360"/>
+      </w:pPr>
+    </w:lvl>
+    <w:lvl w:ilvl="4" w:tplc="04090019" w:tentative="1">
+      <w:start w:val="1"/>
+      <w:numFmt w:val="lowerLetter"/>
+      <w:lvlText w:val="%5."/>
+      <w:lvlJc w:val="left"/>
+      <w:pPr>
+        <w:ind w:left="3600" w:hanging="360"/>
+      </w:pPr>
+    </w:lvl>
+    <w:lvl w:ilvl="5" w:tplc="0409001B" w:tentative="1">
+      <w:start w:val="1"/>
+      <w:numFmt w:val="lowerRoman"/>
+      <w:lvlText w:val="%6."/>
+      <w:lvlJc w:val="right"/>
+      <w:pPr>
+        <w:ind w:left="4320" w:hanging="180"/>
+      </w:pPr>
+    </w:lvl>
+    <w:lvl w:ilvl="6" w:tplc="0409000F" w:tentative="1">
+      <w:start w:val="1"/>
+      <w:numFmt w:val="decimal"/>
+      <w:lvlText w:val="%7."/>
+      <w:lvlJc w:val="left"/>
+      <w:pPr>
+        <w:ind w:left="5040" w:hanging="360"/>
+      </w:pPr>
+    </w:lvl>
+    <w:lvl w:ilvl="7" w:tplc="04090019" w:tentative="1">
+      <w:start w:val="1"/>
+      <w:numFmt w:val="lowerLetter"/>
+      <w:lvlText w:val="%8."/>
+      <w:lvlJc w:val="left"/>
+      <w:pPr>
+        <w:ind w:left="5760" w:hanging="360"/>
+      </w:pPr>
+    </w:lvl>
+    <w:lvl w:ilvl="8" w:tplc="0409001B" w:tentative="1">
+      <w:start w:val="1"/>
+      <w:numFmt w:val="lowerRoman"/>
+      <w:lvlText w:val="%9."/>
+      <w:lvlJc w:val="right"/>
+      <w:pPr>
+        <w:ind w:left="6480" w:hanging="180"/>
+      </w:pPr>
+    </w:lvl>
+  </w:abstractNum>
+  <w:abstractNum w:abstractNumId="3" w15:restartNumberingAfterBreak="0">
     <w:nsid w:val="5F5933EB"/>
     <w:multiLevelType w:val="hybridMultilevel"/>
     <w:tmpl w:val="04520EFC"/>
@@ -1310,7 +1488,7 @@
       </w:rPr>
     </w:lvl>
   </w:abstractNum>
-  <w:abstractNum w:abstractNumId="3" w15:restartNumberingAfterBreak="0">
+  <w:abstractNum w:abstractNumId="4" w15:restartNumberingAfterBreak="0">
     <w:nsid w:val="70041A07"/>
     <w:multiLevelType w:val="hybridMultilevel"/>
     <w:tmpl w:val="7F8EDC76"/>
@@ -1425,16 +1603,19 @@
     </w:lvl>
   </w:abstractNum>
   <w:num w:numId="1">
-    <w:abstractNumId w:val="2"/>
+    <w:abstractNumId w:val="3"/>
   </w:num>
   <w:num w:numId="2">
-    <w:abstractNumId w:val="3"/>
+    <w:abstractNumId w:val="4"/>
   </w:num>
   <w:num w:numId="3">
     <w:abstractNumId w:val="1"/>
   </w:num>
   <w:num w:numId="4">
     <w:abstractNumId w:val="0"/>
+  </w:num>
+  <w:num w:numId="5">
+    <w:abstractNumId w:val="2"/>
   </w:num>
 </w:numbering>
 </file>
@@ -1562,6 +1743,7 @@
     <w:lsdException w:name="HTML Sample" w:semiHidden="1" w:unhideWhenUsed="1"/>
     <w:lsdException w:name="HTML Typewriter" w:semiHidden="1" w:unhideWhenUsed="1"/>
     <w:lsdException w:name="HTML Variable" w:semiHidden="1" w:unhideWhenUsed="1"/>
+    <w:lsdException w:name="Normal Table" w:semiHidden="1" w:unhideWhenUsed="1"/>
     <w:lsdException w:name="annotation subject" w:semiHidden="1" w:unhideWhenUsed="1"/>
     <w:lsdException w:name="No List" w:semiHidden="1" w:unhideWhenUsed="1"/>
     <w:lsdException w:name="Outline List 1" w:semiHidden="1" w:unhideWhenUsed="1"/>
@@ -1606,6 +1788,7 @@
     <w:lsdException w:name="Table Professional" w:semiHidden="1" w:unhideWhenUsed="1"/>
     <w:lsdException w:name="Table Subtle 1" w:semiHidden="1" w:unhideWhenUsed="1"/>
     <w:lsdException w:name="Table Subtle 2" w:semiHidden="1" w:unhideWhenUsed="1"/>
+    <w:lsdException w:name="Table Web 1" w:semiHidden="1" w:unhideWhenUsed="1"/>
     <w:lsdException w:name="Table Web 2" w:semiHidden="1" w:unhideWhenUsed="1"/>
     <w:lsdException w:name="Table Web 3" w:semiHidden="1" w:unhideWhenUsed="1"/>
     <w:lsdException w:name="Balloon Text" w:semiHidden="1" w:unhideWhenUsed="1"/>
@@ -1884,7 +2067,6 @@
   <w:style w:type="character" w:default="1" w:styleId="DefaultParagraphFont">
     <w:name w:val="Default Paragraph Font"/>
     <w:uiPriority w:val="1"/>
-    <w:semiHidden/>
     <w:unhideWhenUsed/>
   </w:style>
   <w:style w:type="table" w:default="1" w:styleId="TableNormal">
@@ -2017,6 +2199,29 @@
       <w:ind w:left="720"/>
       <w:contextualSpacing/>
     </w:pPr>
+  </w:style>
+  <w:style w:type="character" w:styleId="Hyperlink">
+    <w:name w:val="Hyperlink"/>
+    <w:basedOn w:val="DefaultParagraphFont"/>
+    <w:uiPriority w:val="99"/>
+    <w:unhideWhenUsed/>
+    <w:rsid w:val="00FF5189"/>
+    <w:rPr>
+      <w:color w:val="0563C1" w:themeColor="hyperlink"/>
+      <w:u w:val="single"/>
+    </w:rPr>
+  </w:style>
+  <w:style w:type="character" w:styleId="UnresolvedMention">
+    <w:name w:val="Unresolved Mention"/>
+    <w:basedOn w:val="DefaultParagraphFont"/>
+    <w:uiPriority w:val="99"/>
+    <w:semiHidden/>
+    <w:unhideWhenUsed/>
+    <w:rsid w:val="00FF5189"/>
+    <w:rPr>
+      <w:color w:val="605E5C"/>
+      <w:shd w:val="clear" w:color="auto" w:fill="E1DFDD"/>
+    </w:rPr>
   </w:style>
 </w:styles>
 </file>

</xml_diff>